<commit_message>
planning resources updated - addition of must have, should have and nice to have priorities
</commit_message>
<xml_diff>
--- a/Planning Resources/Laravel – Pages and Controllers.docx
+++ b/Planning Resources/Laravel – Pages and Controllers.docx
@@ -4,39 +4,37 @@
   <w:body>
     <w:p>
       <w:pPr>
+        <w:widowControl w:val="0"/>
+        <w:tabs>
+          <w:tab w:val="left" w:pos="220"/>
+          <w:tab w:val="left" w:pos="720"/>
+        </w:tabs>
+        <w:autoSpaceDE w:val="0"/>
+        <w:autoSpaceDN w:val="0"/>
+        <w:adjustRightInd w:val="0"/>
+        <w:spacing w:line="320" w:lineRule="atLeast"/>
+        <w:jc w:val="center"/>
+        <w:rPr>
+          <w:b/>
+          <w:sz w:val="28"/>
+        </w:rPr>
+      </w:pPr>
+      <w:r>
+        <w:rPr>
+          <w:b/>
+          <w:sz w:val="28"/>
+        </w:rPr>
+        <w:t>FEATURES</w:t>
+      </w:r>
+    </w:p>
+    <w:p>
+      <w:pPr>
         <w:rPr>
           <w:b/>
           <w:sz w:val="32"/>
           <w:u w:val="single"/>
         </w:rPr>
       </w:pPr>
-      <w:proofErr w:type="spellStart"/>
-      <w:r>
-        <w:rPr>
-          <w:b/>
-          <w:sz w:val="32"/>
-          <w:u w:val="single"/>
-        </w:rPr>
-        <w:t>Laravel</w:t>
-      </w:r>
-      <w:proofErr w:type="spellEnd"/>
-      <w:r>
-        <w:rPr>
-          <w:b/>
-          <w:sz w:val="32"/>
-          <w:u w:val="single"/>
-        </w:rPr>
-        <w:t xml:space="preserve"> – Pages and Controllers</w:t>
-      </w:r>
-    </w:p>
-    <w:p>
-      <w:pPr>
-        <w:rPr>
-          <w:b/>
-          <w:sz w:val="32"/>
-          <w:u w:val="single"/>
-        </w:rPr>
-      </w:pPr>
     </w:p>
     <w:p>
       <w:pPr>
@@ -50,7 +48,7 @@
           <w:b/>
           <w:u w:val="single"/>
         </w:rPr>
-        <w:t>Default / index</w:t>
+        <w:t>Homepage</w:t>
       </w:r>
     </w:p>
     <w:p>
@@ -71,111 +69,127 @@
       </w:r>
     </w:p>
     <w:p>
-      <w:r>
-        <w:tab/>
-      </w:r>
+      <w:pPr>
+        <w:pStyle w:val="ListParagraph"/>
+        <w:numPr>
+          <w:ilvl w:val="1"/>
+          <w:numId w:val="1"/>
+        </w:numPr>
+      </w:pPr>
+      <w:r>
+        <w:t>Link to database</w:t>
+      </w:r>
+    </w:p>
+    <w:p>
+      <w:pPr>
+        <w:pStyle w:val="ListParagraph"/>
+        <w:numPr>
+          <w:ilvl w:val="1"/>
+          <w:numId w:val="1"/>
+        </w:numPr>
+      </w:pPr>
+      <w:r>
+        <w:t>Use PRG method to retrieve and send user information</w:t>
+      </w:r>
+    </w:p>
+    <w:p>
+      <w:pPr>
+        <w:pStyle w:val="ListParagraph"/>
+        <w:numPr>
+          <w:ilvl w:val="1"/>
+          <w:numId w:val="1"/>
+        </w:numPr>
+      </w:pPr>
+      <w:r>
+        <w:t>Post-method form with login fields</w:t>
+      </w:r>
+    </w:p>
+    <w:p>
+      <w:pPr>
+        <w:pStyle w:val="ListParagraph"/>
+        <w:numPr>
+          <w:ilvl w:val="1"/>
+          <w:numId w:val="1"/>
+        </w:numPr>
+      </w:pPr>
+      <w:r>
+        <w:t xml:space="preserve">REDIRECT to game page if valid </w:t>
+      </w:r>
+    </w:p>
+    <w:p/>
+    <w:p>
       <w:r>
         <w:sym w:font="Wingdings" w:char="F0E0"/>
       </w:r>
       <w:r>
-        <w:t xml:space="preserve"> Link to database</w:t>
-      </w:r>
-    </w:p>
-    <w:p>
-      <w:r>
-        <w:tab/>
-      </w:r>
-      <w:r>
-        <w:sym w:font="Wingdings" w:char="F0E0"/>
-      </w:r>
-      <w:r>
-        <w:t xml:space="preserve"> Use PRG method to retrieve and send user information</w:t>
-      </w:r>
-    </w:p>
-    <w:p>
-      <w:r>
-        <w:tab/>
-      </w:r>
-      <w:r>
-        <w:sym w:font="Wingdings" w:char="F0E0"/>
-      </w:r>
-      <w:r>
-        <w:t xml:space="preserve"> Post-method form with login fields</w:t>
-      </w:r>
-    </w:p>
-    <w:p>
-      <w:r>
-        <w:tab/>
-      </w:r>
-      <w:r>
-        <w:sym w:font="Wingdings" w:char="F0E0"/>
-      </w:r>
-      <w:r>
-        <w:t xml:space="preserve"> REDIRECT to game page if valid </w:t>
-      </w:r>
-    </w:p>
-    <w:p>
-      <w:r>
-        <w:sym w:font="Wingdings" w:char="F0E0"/>
-      </w:r>
-      <w:r>
-        <w:t xml:space="preserve"> Separate register page (accessed by button on login form)</w:t>
-      </w:r>
-    </w:p>
-    <w:p>
-      <w:pPr>
-        <w:ind w:firstLine="720"/>
-      </w:pPr>
-      <w:r>
-        <w:sym w:font="Wingdings" w:char="F0E0"/>
-      </w:r>
-      <w:r>
-        <w:t xml:space="preserve"> Link to database</w:t>
-      </w:r>
-    </w:p>
-    <w:p>
-      <w:r>
-        <w:tab/>
-      </w:r>
-      <w:r>
-        <w:sym w:font="Wingdings" w:char="F0E0"/>
-      </w:r>
-      <w:r>
-        <w:t xml:space="preserve"> Use PRG method to retrieve and send user information</w:t>
-      </w:r>
-    </w:p>
-    <w:p>
-      <w:r>
-        <w:tab/>
-      </w:r>
-      <w:r>
-        <w:sym w:font="Wingdings" w:char="F0E0"/>
-      </w:r>
-      <w:r>
-        <w:t xml:space="preserve"> Post-method form with login fields</w:t>
-      </w:r>
-    </w:p>
-    <w:p>
-      <w:r>
-        <w:tab/>
-      </w:r>
-      <w:r>
-        <w:sym w:font="Wingdings" w:char="F0E0"/>
-      </w:r>
-      <w:r>
-        <w:t xml:space="preserve"> REDIRECT to game page if valid </w:t>
-      </w:r>
-    </w:p>
-    <w:p>
-      <w:r>
-        <w:tab/>
-      </w:r>
-      <w:r>
-        <w:sym w:font="Wingdings" w:char="F0E0"/>
-      </w:r>
-      <w:r>
         <w:t xml:space="preserve"> </w:t>
       </w:r>
+      <w:r>
+        <w:t>Register</w:t>
+      </w:r>
+      <w:r>
+        <w:t xml:space="preserve"> page (accessed by button on login form)</w:t>
+      </w:r>
+    </w:p>
+    <w:p>
+      <w:pPr>
+        <w:pStyle w:val="ListParagraph"/>
+        <w:numPr>
+          <w:ilvl w:val="1"/>
+          <w:numId w:val="2"/>
+        </w:numPr>
+      </w:pPr>
+      <w:r>
+        <w:t>Link to database</w:t>
+      </w:r>
+    </w:p>
+    <w:p>
+      <w:pPr>
+        <w:pStyle w:val="ListParagraph"/>
+        <w:numPr>
+          <w:ilvl w:val="1"/>
+          <w:numId w:val="2"/>
+        </w:numPr>
+      </w:pPr>
+      <w:r>
+        <w:t>Use PRG method to retrieve and send user information</w:t>
+      </w:r>
+    </w:p>
+    <w:p>
+      <w:pPr>
+        <w:pStyle w:val="ListParagraph"/>
+        <w:numPr>
+          <w:ilvl w:val="1"/>
+          <w:numId w:val="2"/>
+        </w:numPr>
+      </w:pPr>
+      <w:r>
+        <w:t>Po</w:t>
+      </w:r>
+      <w:r>
+        <w:t>st-method form with registration fields</w:t>
+      </w:r>
+    </w:p>
+    <w:p>
+      <w:pPr>
+        <w:pStyle w:val="ListParagraph"/>
+        <w:numPr>
+          <w:ilvl w:val="1"/>
+          <w:numId w:val="2"/>
+        </w:numPr>
+      </w:pPr>
+      <w:r>
+        <w:t xml:space="preserve">REDIRECT to game page if valid </w:t>
+      </w:r>
+    </w:p>
+    <w:p>
+      <w:pPr>
+        <w:pStyle w:val="ListParagraph"/>
+        <w:numPr>
+          <w:ilvl w:val="1"/>
+          <w:numId w:val="2"/>
+        </w:numPr>
+      </w:pPr>
       <w:r>
         <w:rPr>
           <w:i/>
@@ -199,7 +213,7 @@
           <w:b/>
           <w:u w:val="single"/>
         </w:rPr>
-        <w:t>Game Page</w:t>
+        <w:t>Game</w:t>
       </w:r>
     </w:p>
     <w:p>
@@ -207,75 +221,112 @@
         <w:sym w:font="Wingdings" w:char="F0E0"/>
       </w:r>
       <w:r>
-        <w:t xml:space="preserve"> First: JS pop-up with rules of game? </w:t>
-      </w:r>
-    </w:p>
+        <w:t xml:space="preserve"> </w:t>
+      </w:r>
+      <w:r>
+        <w:rPr>
+          <w:i/>
+        </w:rPr>
+        <w:t xml:space="preserve">Optional functionality: </w:t>
+      </w:r>
+      <w:r>
+        <w:t>JS pop-up with rules of game?</w:t>
+      </w:r>
+    </w:p>
+    <w:p/>
     <w:p>
       <w:r>
         <w:sym w:font="Wingdings" w:char="F0E0"/>
       </w:r>
       <w:r>
-        <w:t xml:space="preserve"> Game </w:t>
-      </w:r>
-      <w:r>
-        <w:sym w:font="Wingdings" w:char="F04A"/>
+        <w:t xml:space="preserve"> Game…</w:t>
+      </w:r>
+    </w:p>
+    <w:p>
+      <w:r>
+        <w:tab/>
+      </w:r>
+      <w:r>
+        <w:tab/>
+        <w:t xml:space="preserve">Features: </w:t>
+      </w:r>
+    </w:p>
+    <w:p>
+      <w:pPr>
+        <w:pStyle w:val="ListParagraph"/>
+        <w:numPr>
+          <w:ilvl w:val="1"/>
+          <w:numId w:val="3"/>
+        </w:numPr>
+      </w:pPr>
+      <w:r>
+        <w:t>‘H</w:t>
+      </w:r>
+      <w:r>
+        <w:t xml:space="preserve">igh scores’ </w:t>
+      </w:r>
+      <w:r>
+        <w:t>top right - Display user’s high score</w:t>
+      </w:r>
+    </w:p>
+    <w:p>
+      <w:pPr>
+        <w:pStyle w:val="ListParagraph"/>
+        <w:numPr>
+          <w:ilvl w:val="1"/>
+          <w:numId w:val="3"/>
+        </w:numPr>
+      </w:pPr>
+      <w:r>
+        <w:rPr>
+          <w:i/>
+        </w:rPr>
+        <w:t xml:space="preserve">Optional functionality: </w:t>
+      </w:r>
+      <w:r>
+        <w:t>notification when high score set e.g. congrats message.</w:t>
+      </w:r>
+    </w:p>
+    <w:p/>
+    <w:p>
+      <w:r>
+        <w:sym w:font="Wingdings" w:char="F0E0"/>
       </w:r>
       <w:r>
         <w:t xml:space="preserve"> </w:t>
       </w:r>
       <w:r>
-        <w:sym w:font="Wingdings" w:char="F04A"/>
+        <w:t>Game-</w:t>
+      </w:r>
+      <w:r>
+        <w:t>over screen</w:t>
+      </w:r>
+    </w:p>
+    <w:p>
+      <w:pPr>
+        <w:pStyle w:val="ListParagraph"/>
+        <w:numPr>
+          <w:ilvl w:val="0"/>
+          <w:numId w:val="6"/>
+        </w:numPr>
+      </w:pPr>
+      <w:r>
+        <w:t xml:space="preserve">Option to: </w:t>
+      </w:r>
+      <w:r>
+        <w:t>play again / see high scores / exit</w:t>
       </w:r>
       <w:r>
         <w:t xml:space="preserve"> </w:t>
       </w:r>
       <w:r>
-        <w:sym w:font="Wingdings" w:char="F04A"/>
+        <w:t>/</w:t>
       </w:r>
       <w:r>
         <w:t xml:space="preserve"> </w:t>
       </w:r>
-    </w:p>
-    <w:p>
-      <w:r>
-        <w:tab/>
-      </w:r>
-      <w:r>
-        <w:sym w:font="Wingdings" w:char="F0E0"/>
-      </w:r>
-      <w:r>
-        <w:t xml:space="preserve"> ‘See high scores’ button on screen somewhere</w:t>
-      </w:r>
-    </w:p>
-    <w:p>
-      <w:pPr>
-        <w:ind w:left="720"/>
-      </w:pPr>
-      <w:r>
-        <w:sym w:font="Wingdings" w:char="F0E0"/>
-      </w:r>
-      <w:r>
-        <w:t xml:space="preserve"> </w:t>
-      </w:r>
-      <w:r>
-        <w:rPr>
-          <w:i/>
-        </w:rPr>
-        <w:t xml:space="preserve">Optional functionality: </w:t>
-      </w:r>
-      <w:r>
-        <w:t>notification when high score set e.g. congrats message.</w:t>
-      </w:r>
-    </w:p>
-    <w:p>
-      <w:pPr>
-        <w:ind w:left="720"/>
-      </w:pPr>
-      <w:r>
-        <w:sym w:font="Wingdings" w:char="F0E0"/>
-      </w:r>
-      <w:r>
-        <w:t xml:space="preserve"> Game over screen – play again button / see high scores button / exit/logout button</w:t>
+      <w:r>
+        <w:t xml:space="preserve">logout </w:t>
       </w:r>
     </w:p>
     <w:p/>
@@ -297,78 +348,580 @@
       </w:r>
     </w:p>
     <w:p>
-      <w:r>
-        <w:tab/>
-      </w:r>
-      <w:r>
-        <w:sym w:font="Wingdings" w:char="F0E0"/>
-      </w:r>
-      <w:r>
-        <w:t xml:space="preserve"> Link to database (high score table – JOIN to user table ON user id)</w:t>
-      </w:r>
-    </w:p>
-    <w:p>
-      <w:r>
-        <w:tab/>
-      </w:r>
-      <w:r>
-        <w:sym w:font="Wingdings" w:char="F0E0"/>
-      </w:r>
-      <w:r>
-        <w:t xml:space="preserve"> </w:t>
+      <w:pPr>
+        <w:pStyle w:val="ListParagraph"/>
+        <w:numPr>
+          <w:ilvl w:val="0"/>
+          <w:numId w:val="5"/>
+        </w:numPr>
+      </w:pPr>
+      <w:r>
+        <w:t>Link to database (high score table – JOIN to user table ON user id)</w:t>
+      </w:r>
+    </w:p>
+    <w:p>
+      <w:pPr>
+        <w:pStyle w:val="ListParagraph"/>
+        <w:numPr>
+          <w:ilvl w:val="0"/>
+          <w:numId w:val="5"/>
+        </w:numPr>
+      </w:pPr>
+      <w:r>
+        <w:t>Ord</w:t>
+      </w:r>
+      <w:r>
+        <w:t xml:space="preserve">ered list of scores and respective usernames. </w:t>
+      </w:r>
+    </w:p>
+    <w:p>
+      <w:pPr>
+        <w:pStyle w:val="ListParagraph"/>
+        <w:numPr>
+          <w:ilvl w:val="0"/>
+          <w:numId w:val="5"/>
+        </w:numPr>
+      </w:pPr>
+      <w:r>
+        <w:rPr>
+          <w:i/>
+        </w:rPr>
+        <w:t xml:space="preserve">Optional functionality: </w:t>
+      </w:r>
+      <w:r>
+        <w:t>Ordered list of top 10</w:t>
+      </w:r>
+      <w:r>
+        <w:t xml:space="preserve">(?) </w:t>
+      </w:r>
+      <w:r>
+        <w:t>use</w:t>
+      </w:r>
+      <w:r>
+        <w:t>rs (display username and score)</w:t>
+      </w:r>
+    </w:p>
+    <w:p/>
+    <w:p>
+      <w:pPr>
+        <w:widowControl w:val="0"/>
+        <w:tabs>
+          <w:tab w:val="left" w:pos="220"/>
+          <w:tab w:val="left" w:pos="720"/>
+        </w:tabs>
+        <w:autoSpaceDE w:val="0"/>
+        <w:autoSpaceDN w:val="0"/>
+        <w:adjustRightInd w:val="0"/>
+        <w:spacing w:line="320" w:lineRule="atLeast"/>
+        <w:jc w:val="center"/>
+        <w:rPr>
+          <w:b/>
+          <w:sz w:val="28"/>
+        </w:rPr>
+      </w:pPr>
+      <w:r>
+        <w:rPr>
+          <w:b/>
+          <w:sz w:val="28"/>
+        </w:rPr>
+        <w:t>USER PROFILES</w:t>
+      </w:r>
+    </w:p>
+    <w:p>
+      <w:pPr>
+        <w:widowControl w:val="0"/>
+        <w:tabs>
+          <w:tab w:val="left" w:pos="220"/>
+          <w:tab w:val="left" w:pos="720"/>
+        </w:tabs>
+        <w:autoSpaceDE w:val="0"/>
+        <w:autoSpaceDN w:val="0"/>
+        <w:adjustRightInd w:val="0"/>
+        <w:spacing w:line="320" w:lineRule="atLeast"/>
+        <w:rPr>
+          <w:b/>
+          <w:sz w:val="28"/>
+          <w:u w:val="single"/>
+        </w:rPr>
+      </w:pPr>
+    </w:p>
+    <w:p>
+      <w:pPr>
+        <w:pStyle w:val="ListParagraph"/>
+        <w:widowControl w:val="0"/>
+        <w:numPr>
+          <w:ilvl w:val="0"/>
+          <w:numId w:val="7"/>
+        </w:numPr>
+        <w:tabs>
+          <w:tab w:val="left" w:pos="220"/>
+          <w:tab w:val="left" w:pos="709"/>
+        </w:tabs>
+        <w:autoSpaceDE w:val="0"/>
+        <w:autoSpaceDN w:val="0"/>
+        <w:adjustRightInd w:val="0"/>
+        <w:spacing w:line="320" w:lineRule="atLeast"/>
+        <w:jc w:val="both"/>
+      </w:pPr>
+      <w:r>
+        <w:t xml:space="preserve">“I am </w:t>
+      </w:r>
+      <w:r>
+        <w:rPr>
+          <w:b/>
+          <w:u w:val="single"/>
+        </w:rPr>
+        <w:t>Jock</w:t>
+      </w:r>
+      <w:r>
+        <w:t xml:space="preserve"> and I live in </w:t>
+      </w:r>
+      <w:r>
+        <w:t xml:space="preserve">Melbourne, Australia. </w:t>
+      </w:r>
+      <w:r>
+        <w:t xml:space="preserve">I am </w:t>
+      </w:r>
+      <w:r>
+        <w:t xml:space="preserve">14 </w:t>
+      </w:r>
+      <w:r>
+        <w:t xml:space="preserve">years old. I </w:t>
+      </w:r>
+      <w:r>
+        <w:t>am a student at a local school, in year 9. I come from a nice, generic, nuclear family.</w:t>
+      </w:r>
+      <w:r>
+        <w:t xml:space="preserve"> I am looking for </w:t>
+      </w:r>
+      <w:r>
+        <w:t xml:space="preserve">a game </w:t>
+      </w:r>
+      <w:r>
+        <w:t>that w</w:t>
+      </w:r>
+      <w:r>
+        <w:t xml:space="preserve">ill entertain me in class while I am bored, and that I can play in my free time for fun. </w:t>
+      </w:r>
+      <w:r>
+        <w:t xml:space="preserve">The reason why I would like to go to their website is because </w:t>
+      </w:r>
+      <w:r>
+        <w:t>mystery game is fun</w:t>
+      </w:r>
+      <w:r>
+        <w:t xml:space="preserve"> and </w:t>
+      </w:r>
+      <w:r>
+        <w:t>doesn’t take too long – I can play a few times and not worry about losing a whole afternoon of gaming when the teacher walks past and I have to exit</w:t>
+      </w:r>
+      <w:r>
+        <w:t>. I am most likely to check this website on my</w:t>
+      </w:r>
+      <w:r>
+        <w:t xml:space="preserve"> school laptop, and I play very regularly (most days).”</w:t>
+      </w:r>
+    </w:p>
+    <w:p>
+      <w:pPr>
+        <w:widowControl w:val="0"/>
+        <w:tabs>
+          <w:tab w:val="left" w:pos="220"/>
+          <w:tab w:val="left" w:pos="709"/>
+        </w:tabs>
+        <w:autoSpaceDE w:val="0"/>
+        <w:autoSpaceDN w:val="0"/>
+        <w:adjustRightInd w:val="0"/>
+        <w:spacing w:line="320" w:lineRule="atLeast"/>
+      </w:pPr>
+    </w:p>
+    <w:p>
+      <w:pPr>
+        <w:pStyle w:val="ListParagraph"/>
+        <w:widowControl w:val="0"/>
+        <w:numPr>
+          <w:ilvl w:val="0"/>
+          <w:numId w:val="7"/>
+        </w:numPr>
+        <w:tabs>
+          <w:tab w:val="left" w:pos="220"/>
+          <w:tab w:val="left" w:pos="709"/>
+        </w:tabs>
+        <w:autoSpaceDE w:val="0"/>
+        <w:autoSpaceDN w:val="0"/>
+        <w:adjustRightInd w:val="0"/>
+        <w:spacing w:line="320" w:lineRule="atLeast"/>
+        <w:jc w:val="both"/>
+      </w:pPr>
+      <w:r>
+        <w:t xml:space="preserve">“I am </w:t>
+      </w:r>
+      <w:r>
+        <w:rPr>
+          <w:b/>
+          <w:u w:val="single"/>
+        </w:rPr>
+        <w:t xml:space="preserve">Dianna </w:t>
+      </w:r>
+      <w:r>
+        <w:t xml:space="preserve">and I live in Brighton, England. I am 64 years old. I am a retired nurse, and I live with my husband Hubert who is a surgeon. I am looking for simple game that I can play to keep my mind active. I know that puzzles are good </w:t>
       </w:r>
       <w:proofErr w:type="gramStart"/>
       <w:r>
-        <w:t>Ordered list of scores / usernames.</w:t>
+        <w:t>brain-teasers</w:t>
       </w:r>
       <w:proofErr w:type="gramEnd"/>
-    </w:p>
-    <w:p>
-      <w:pPr>
-        <w:ind w:left="720"/>
-      </w:pPr>
-      <w:r>
-        <w:sym w:font="Wingdings" w:char="F0E0"/>
-      </w:r>
-      <w:r>
-        <w:t xml:space="preserve"> </w:t>
-      </w:r>
-      <w:r>
-        <w:rPr>
-          <w:i/>
-        </w:rPr>
-        <w:t xml:space="preserve">Optional functionality: </w:t>
-      </w:r>
-      <w:r>
-        <w:t>Ordered list of top 10</w:t>
-      </w:r>
-      <w:r>
-        <w:t xml:space="preserve">(?) </w:t>
+      <w:r>
+        <w:t>, and I like to play Mystery Game because it is entertaining and good for puzzle-based brain training at the same time. I usually visit this website once or twice a week.”</w:t>
+      </w:r>
+    </w:p>
+    <w:p>
+      <w:pPr>
+        <w:widowControl w:val="0"/>
+        <w:tabs>
+          <w:tab w:val="left" w:pos="220"/>
+          <w:tab w:val="left" w:pos="709"/>
+        </w:tabs>
+        <w:autoSpaceDE w:val="0"/>
+        <w:autoSpaceDN w:val="0"/>
+        <w:adjustRightInd w:val="0"/>
+        <w:spacing w:line="320" w:lineRule="atLeast"/>
+        <w:jc w:val="both"/>
+      </w:pPr>
+    </w:p>
+    <w:p>
+      <w:pPr>
+        <w:pStyle w:val="ListParagraph"/>
+        <w:widowControl w:val="0"/>
+        <w:numPr>
+          <w:ilvl w:val="0"/>
+          <w:numId w:val="7"/>
+        </w:numPr>
+        <w:tabs>
+          <w:tab w:val="left" w:pos="220"/>
+          <w:tab w:val="left" w:pos="709"/>
+        </w:tabs>
+        <w:autoSpaceDE w:val="0"/>
+        <w:autoSpaceDN w:val="0"/>
+        <w:adjustRightInd w:val="0"/>
+        <w:spacing w:line="320" w:lineRule="atLeast"/>
+        <w:jc w:val="both"/>
+      </w:pPr>
+      <w:r>
+        <w:t xml:space="preserve">“I am </w:t>
+      </w:r>
+      <w:r>
+        <w:rPr>
+          <w:b/>
+          <w:u w:val="single"/>
+        </w:rPr>
+        <w:t>Timothy</w:t>
+      </w:r>
+      <w:r>
+        <w:t xml:space="preserve"> and I live in Bangkok, Thailand. I am 23 years old and I game regularly. I live with my friends in an apartment in the city, and I work full time at a foreign employment agency. I play a lot of online games with friends from back home in the USA, and I am looking for new games all the time. I am mostly interested in logic </w:t>
+      </w:r>
+      <w:proofErr w:type="gramStart"/>
+      <w:r>
+        <w:t>games(</w:t>
+      </w:r>
+      <w:proofErr w:type="gramEnd"/>
+      <w:r>
+        <w:t xml:space="preserve">?) and I like Mystery Game because it is very easily consumable. I prefer more complex gaming, but Mystery Game is good for those moments when I don’t have much time. I visit this website sporadically – sometimes every day for a week, and sometimes not for a few months.  </w:t>
+      </w:r>
+    </w:p>
+    <w:p>
+      <w:pPr>
+        <w:widowControl w:val="0"/>
+        <w:tabs>
+          <w:tab w:val="left" w:pos="220"/>
+          <w:tab w:val="left" w:pos="709"/>
+        </w:tabs>
+        <w:autoSpaceDE w:val="0"/>
+        <w:autoSpaceDN w:val="0"/>
+        <w:adjustRightInd w:val="0"/>
+        <w:spacing w:line="320" w:lineRule="atLeast"/>
+        <w:jc w:val="both"/>
+      </w:pPr>
+    </w:p>
+    <w:p>
+      <w:pPr>
+        <w:widowControl w:val="0"/>
+        <w:tabs>
+          <w:tab w:val="left" w:pos="220"/>
+          <w:tab w:val="left" w:pos="709"/>
+        </w:tabs>
+        <w:autoSpaceDE w:val="0"/>
+        <w:autoSpaceDN w:val="0"/>
+        <w:adjustRightInd w:val="0"/>
+        <w:spacing w:line="320" w:lineRule="atLeast"/>
+        <w:jc w:val="center"/>
+      </w:pPr>
+      <w:r>
+        <w:rPr>
+          <w:b/>
+          <w:sz w:val="28"/>
+        </w:rPr>
+        <w:t>PRIORITIES</w:t>
       </w:r>
       <w:bookmarkStart w:id="0" w:name="_GoBack"/>
       <w:bookmarkEnd w:id="0"/>
-      <w:r>
-        <w:t xml:space="preserve">users (display username and score) </w:t>
-      </w:r>
-    </w:p>
-    <w:p>
-      <w:pPr>
-        <w:ind w:left="720"/>
-      </w:pPr>
+    </w:p>
+    <w:p/>
+    <w:p>
+      <w:pPr>
+        <w:rPr>
+          <w:b/>
+          <w:u w:val="single"/>
+        </w:rPr>
+      </w:pPr>
+      <w:r>
+        <w:rPr>
+          <w:b/>
+          <w:u w:val="single"/>
+        </w:rPr>
+        <w:t>MUST HAVE</w:t>
+      </w:r>
+    </w:p>
+    <w:p>
+      <w:pPr>
+        <w:rPr>
+          <w:b/>
+          <w:u w:val="single"/>
+        </w:rPr>
+      </w:pPr>
+    </w:p>
+    <w:p>
+      <w:pPr>
+        <w:pStyle w:val="ListParagraph"/>
+        <w:numPr>
+          <w:ilvl w:val="0"/>
+          <w:numId w:val="3"/>
+        </w:numPr>
+      </w:pPr>
+      <w:r>
+        <w:t>Maze generator</w:t>
+      </w:r>
+    </w:p>
+    <w:p>
+      <w:pPr>
+        <w:pStyle w:val="ListParagraph"/>
+        <w:numPr>
+          <w:ilvl w:val="0"/>
+          <w:numId w:val="3"/>
+        </w:numPr>
+      </w:pPr>
+      <w:r>
+        <w:t>Moving piece</w:t>
+      </w:r>
+    </w:p>
+    <w:p>
+      <w:pPr>
+        <w:pStyle w:val="ListParagraph"/>
+        <w:numPr>
+          <w:ilvl w:val="0"/>
+          <w:numId w:val="3"/>
+        </w:numPr>
+      </w:pPr>
+      <w:r>
+        <w:t>Defined possible pathway (separation of black and white sections of maze for example)</w:t>
+      </w:r>
+    </w:p>
+    <w:p>
+      <w:pPr>
+        <w:pStyle w:val="ListParagraph"/>
+        <w:numPr>
+          <w:ilvl w:val="0"/>
+          <w:numId w:val="3"/>
+        </w:numPr>
+      </w:pPr>
+      <w:r>
+        <w:t>Entry point and end point</w:t>
+      </w:r>
+    </w:p>
+    <w:p>
+      <w:pPr>
+        <w:pStyle w:val="ListParagraph"/>
+        <w:numPr>
+          <w:ilvl w:val="0"/>
+          <w:numId w:val="3"/>
+        </w:numPr>
+      </w:pPr>
+      <w:r>
+        <w:t xml:space="preserve">End point </w:t>
+      </w:r>
       <w:r>
         <w:sym w:font="Wingdings" w:char="F0E0"/>
       </w:r>
       <w:r>
+        <w:t xml:space="preserve"> trigger new level, refresh maze generation</w:t>
+      </w:r>
+    </w:p>
+    <w:p/>
+    <w:p>
+      <w:pPr>
+        <w:rPr>
+          <w:b/>
+          <w:u w:val="single"/>
+        </w:rPr>
+      </w:pPr>
+      <w:r>
+        <w:rPr>
+          <w:b/>
+          <w:u w:val="single"/>
+        </w:rPr>
+        <w:t>SHOULD HAVE</w:t>
+      </w:r>
+    </w:p>
+    <w:p>
+      <w:pPr>
+        <w:rPr>
+          <w:b/>
+          <w:u w:val="single"/>
+        </w:rPr>
+      </w:pPr>
+    </w:p>
+    <w:p>
+      <w:pPr>
+        <w:pStyle w:val="ListParagraph"/>
+        <w:numPr>
+          <w:ilvl w:val="0"/>
+          <w:numId w:val="3"/>
+        </w:numPr>
+      </w:pPr>
+      <w:r>
+        <w:t>Login page</w:t>
+      </w:r>
+    </w:p>
+    <w:p>
+      <w:pPr>
+        <w:pStyle w:val="ListParagraph"/>
+        <w:numPr>
+          <w:ilvl w:val="0"/>
+          <w:numId w:val="3"/>
+        </w:numPr>
+      </w:pPr>
+      <w:r>
+        <w:t>User profiles</w:t>
+      </w:r>
+    </w:p>
+    <w:p>
+      <w:pPr>
+        <w:pStyle w:val="ListParagraph"/>
+        <w:numPr>
+          <w:ilvl w:val="0"/>
+          <w:numId w:val="3"/>
+        </w:numPr>
+      </w:pPr>
+      <w:r>
+        <w:t>Levels</w:t>
+      </w:r>
+    </w:p>
+    <w:p>
+      <w:pPr>
+        <w:pStyle w:val="ListParagraph"/>
+        <w:numPr>
+          <w:ilvl w:val="0"/>
+          <w:numId w:val="3"/>
+        </w:numPr>
+      </w:pPr>
+      <w:proofErr w:type="spellStart"/>
+      <w:r>
+        <w:t>Color</w:t>
+      </w:r>
+      <w:proofErr w:type="spellEnd"/>
+      <w:r>
+        <w:t xml:space="preserve"> stream to paint maze pathway</w:t>
+      </w:r>
+    </w:p>
+    <w:p>
+      <w:pPr>
+        <w:pStyle w:val="ListParagraph"/>
+        <w:numPr>
+          <w:ilvl w:val="0"/>
+          <w:numId w:val="3"/>
+        </w:numPr>
+      </w:pPr>
+      <w:r>
+        <w:t>Disappearing sections</w:t>
+      </w:r>
+    </w:p>
+    <w:p/>
+    <w:p>
+      <w:pPr>
+        <w:rPr>
+          <w:b/>
+          <w:u w:val="single"/>
+        </w:rPr>
+      </w:pPr>
+      <w:r>
+        <w:rPr>
+          <w:b/>
+          <w:u w:val="single"/>
+        </w:rPr>
+        <w:t>NICE TO</w:t>
+      </w:r>
+      <w:r>
+        <w:rPr>
+          <w:b/>
+          <w:u w:val="single"/>
+        </w:rPr>
+        <w:t xml:space="preserve"> HAVE</w:t>
+      </w:r>
+    </w:p>
+    <w:p/>
+    <w:p>
+      <w:pPr>
+        <w:pStyle w:val="ListParagraph"/>
+        <w:numPr>
+          <w:ilvl w:val="0"/>
+          <w:numId w:val="3"/>
+        </w:numPr>
+      </w:pPr>
+      <w:r>
+        <w:t>Stored game progress – e.g. can send specific maze to friend</w:t>
+      </w:r>
+    </w:p>
+    <w:p>
+      <w:pPr>
+        <w:pStyle w:val="ListParagraph"/>
+        <w:numPr>
+          <w:ilvl w:val="0"/>
+          <w:numId w:val="3"/>
+        </w:numPr>
+      </w:pPr>
+      <w:r>
+        <w:t>High scores page</w:t>
+      </w:r>
+    </w:p>
+    <w:p>
+      <w:pPr>
+        <w:pStyle w:val="ListParagraph"/>
+        <w:numPr>
+          <w:ilvl w:val="0"/>
+          <w:numId w:val="3"/>
+        </w:numPr>
+      </w:pPr>
+      <w:r>
+        <w:t xml:space="preserve">Extra game features – </w:t>
+      </w:r>
+      <w:proofErr w:type="spellStart"/>
+      <w:r>
+        <w:t>Zeynep</w:t>
+      </w:r>
+      <w:proofErr w:type="spellEnd"/>
+      <w:r>
         <w:t xml:space="preserve"> </w:t>
       </w:r>
-    </w:p>
-    <w:p>
-      <w:r>
-        <w:tab/>
+      <w:r>
+        <w:sym w:font="Wingdings" w:char="F04A"/>
+      </w:r>
+      <w:r>
+        <w:t xml:space="preserve"> </w:t>
       </w:r>
     </w:p>
     <w:p/>
     <w:sectPr>
+      <w:headerReference w:type="default" r:id="rId8"/>
       <w:pgSz w:w="11900" w:h="16840"/>
       <w:pgMar w:top="1440" w:right="1800" w:bottom="1440" w:left="1800" w:header="708" w:footer="708" w:gutter="0"/>
       <w:cols w:space="708"/>
@@ -376,6 +929,854 @@
     </w:sectPr>
   </w:body>
 </w:document>
+</file>
+
+<file path=word/endnotes.xml><?xml version="1.0" encoding="utf-8"?>
+<w:endnotes xmlns:wpc="http://schemas.microsoft.com/office/word/2010/wordprocessingCanvas" xmlns:mo="http://schemas.microsoft.com/office/mac/office/2008/main" xmlns:mc="http://schemas.openxmlformats.org/markup-compatibility/2006" xmlns:mv="urn:schemas-microsoft-com:mac:vml" xmlns:o="urn:schemas-microsoft-com:office:office" xmlns:r="http://schemas.openxmlformats.org/officeDocument/2006/relationships" xmlns:m="http://schemas.openxmlformats.org/officeDocument/2006/math" xmlns:v="urn:schemas-microsoft-com:vml" xmlns:wp14="http://schemas.microsoft.com/office/word/2010/wordprocessingDrawing" xmlns:wp="http://schemas.openxmlformats.org/drawingml/2006/wordprocessingDrawing" xmlns:w10="urn:schemas-microsoft-com:office:word" xmlns:w="http://schemas.openxmlformats.org/wordprocessingml/2006/main" xmlns:w14="http://schemas.microsoft.com/office/word/2010/wordml" xmlns:wpg="http://schemas.microsoft.com/office/word/2010/wordprocessingGroup" xmlns:wpi="http://schemas.microsoft.com/office/word/2010/wordprocessingInk" xmlns:wne="http://schemas.microsoft.com/office/word/2006/wordml" xmlns:wps="http://schemas.microsoft.com/office/word/2010/wordprocessingShape" mc:Ignorable="w14 wp14">
+  <w:endnote w:type="separator" w:id="-1">
+    <w:p>
+      <w:r>
+        <w:separator/>
+      </w:r>
+    </w:p>
+  </w:endnote>
+  <w:endnote w:type="continuationSeparator" w:id="0">
+    <w:p>
+      <w:r>
+        <w:continuationSeparator/>
+      </w:r>
+    </w:p>
+  </w:endnote>
+</w:endnotes>
+</file>
+
+<file path=word/footnotes.xml><?xml version="1.0" encoding="utf-8"?>
+<w:footnotes xmlns:wpc="http://schemas.microsoft.com/office/word/2010/wordprocessingCanvas" xmlns:mo="http://schemas.microsoft.com/office/mac/office/2008/main" xmlns:mc="http://schemas.openxmlformats.org/markup-compatibility/2006" xmlns:mv="urn:schemas-microsoft-com:mac:vml" xmlns:o="urn:schemas-microsoft-com:office:office" xmlns:r="http://schemas.openxmlformats.org/officeDocument/2006/relationships" xmlns:m="http://schemas.openxmlformats.org/officeDocument/2006/math" xmlns:v="urn:schemas-microsoft-com:vml" xmlns:wp14="http://schemas.microsoft.com/office/word/2010/wordprocessingDrawing" xmlns:wp="http://schemas.openxmlformats.org/drawingml/2006/wordprocessingDrawing" xmlns:w10="urn:schemas-microsoft-com:office:word" xmlns:w="http://schemas.openxmlformats.org/wordprocessingml/2006/main" xmlns:w14="http://schemas.microsoft.com/office/word/2010/wordml" xmlns:wpg="http://schemas.microsoft.com/office/word/2010/wordprocessingGroup" xmlns:wpi="http://schemas.microsoft.com/office/word/2010/wordprocessingInk" xmlns:wne="http://schemas.microsoft.com/office/word/2006/wordml" xmlns:wps="http://schemas.microsoft.com/office/word/2010/wordprocessingShape" mc:Ignorable="w14 wp14">
+  <w:footnote w:type="separator" w:id="-1">
+    <w:p>
+      <w:r>
+        <w:separator/>
+      </w:r>
+    </w:p>
+  </w:footnote>
+  <w:footnote w:type="continuationSeparator" w:id="0">
+    <w:p>
+      <w:r>
+        <w:continuationSeparator/>
+      </w:r>
+    </w:p>
+  </w:footnote>
+</w:footnotes>
+</file>
+
+<file path=word/header1.xml><?xml version="1.0" encoding="utf-8"?>
+<w:hdr xmlns:wpc="http://schemas.microsoft.com/office/word/2010/wordprocessingCanvas" xmlns:mo="http://schemas.microsoft.com/office/mac/office/2008/main" xmlns:mc="http://schemas.openxmlformats.org/markup-compatibility/2006" xmlns:mv="urn:schemas-microsoft-com:mac:vml" xmlns:o="urn:schemas-microsoft-com:office:office" xmlns:r="http://schemas.openxmlformats.org/officeDocument/2006/relationships" xmlns:m="http://schemas.openxmlformats.org/officeDocument/2006/math" xmlns:v="urn:schemas-microsoft-com:vml" xmlns:wp14="http://schemas.microsoft.com/office/word/2010/wordprocessingDrawing" xmlns:wp="http://schemas.openxmlformats.org/drawingml/2006/wordprocessingDrawing" xmlns:w10="urn:schemas-microsoft-com:office:word" xmlns:w="http://schemas.openxmlformats.org/wordprocessingml/2006/main" xmlns:w14="http://schemas.microsoft.com/office/word/2010/wordml" xmlns:wpg="http://schemas.microsoft.com/office/word/2010/wordprocessingGroup" xmlns:wpi="http://schemas.microsoft.com/office/word/2010/wordprocessingInk" xmlns:wne="http://schemas.microsoft.com/office/word/2006/wordml" xmlns:wps="http://schemas.microsoft.com/office/word/2010/wordprocessingShape" mc:Ignorable="w14 wp14">
+  <w:p>
+    <w:pPr>
+      <w:pStyle w:val="Header"/>
+      <w:jc w:val="center"/>
+      <w:rPr>
+        <w:u w:val="single"/>
+      </w:rPr>
+    </w:pPr>
+    <w:r>
+      <w:rPr>
+        <w:u w:val="single"/>
+      </w:rPr>
+      <w:t>CODING BOOTCAMP PRAHA – FINAL PROJECT PROPOSAL</w:t>
+    </w:r>
+  </w:p>
+</w:hdr>
+</file>
+
+<file path=word/numbering.xml><?xml version="1.0" encoding="utf-8"?>
+<w:numbering xmlns:wpc="http://schemas.microsoft.com/office/word/2010/wordprocessingCanvas" xmlns:mo="http://schemas.microsoft.com/office/mac/office/2008/main" xmlns:mc="http://schemas.openxmlformats.org/markup-compatibility/2006" xmlns:mv="urn:schemas-microsoft-com:mac:vml" xmlns:o="urn:schemas-microsoft-com:office:office" xmlns:r="http://schemas.openxmlformats.org/officeDocument/2006/relationships" xmlns:m="http://schemas.openxmlformats.org/officeDocument/2006/math" xmlns:v="urn:schemas-microsoft-com:vml" xmlns:wp14="http://schemas.microsoft.com/office/word/2010/wordprocessingDrawing" xmlns:wp="http://schemas.openxmlformats.org/drawingml/2006/wordprocessingDrawing" xmlns:w10="urn:schemas-microsoft-com:office:word" xmlns:w="http://schemas.openxmlformats.org/wordprocessingml/2006/main" xmlns:w14="http://schemas.microsoft.com/office/word/2010/wordml" xmlns:wpg="http://schemas.microsoft.com/office/word/2010/wordprocessingGroup" xmlns:wpi="http://schemas.microsoft.com/office/word/2010/wordprocessingInk" xmlns:wne="http://schemas.microsoft.com/office/word/2006/wordml" xmlns:wps="http://schemas.microsoft.com/office/word/2010/wordprocessingShape" mc:Ignorable="w14 wp14">
+  <w:abstractNum w:abstractNumId="0">
+    <w:nsid w:val="0227355F"/>
+    <w:multiLevelType w:val="hybridMultilevel"/>
+    <w:tmpl w:val="3CB4532A"/>
+    <w:lvl w:ilvl="0" w:tplc="04090001">
+      <w:start w:val="1"/>
+      <w:numFmt w:val="bullet"/>
+      <w:lvlText w:val=""/>
+      <w:lvlJc w:val="left"/>
+      <w:pPr>
+        <w:ind w:left="720" w:hanging="360"/>
+      </w:pPr>
+      <w:rPr>
+        <w:rFonts w:ascii="Symbol" w:hAnsi="Symbol" w:hint="default"/>
+      </w:rPr>
+    </w:lvl>
+    <w:lvl w:ilvl="1" w:tplc="04090003" w:tentative="1">
+      <w:start w:val="1"/>
+      <w:numFmt w:val="bullet"/>
+      <w:lvlText w:val="o"/>
+      <w:lvlJc w:val="left"/>
+      <w:pPr>
+        <w:ind w:left="1440" w:hanging="360"/>
+      </w:pPr>
+      <w:rPr>
+        <w:rFonts w:ascii="Courier New" w:hAnsi="Courier New" w:hint="default"/>
+      </w:rPr>
+    </w:lvl>
+    <w:lvl w:ilvl="2" w:tplc="04090005" w:tentative="1">
+      <w:start w:val="1"/>
+      <w:numFmt w:val="bullet"/>
+      <w:lvlText w:val=""/>
+      <w:lvlJc w:val="left"/>
+      <w:pPr>
+        <w:ind w:left="2160" w:hanging="360"/>
+      </w:pPr>
+      <w:rPr>
+        <w:rFonts w:ascii="Wingdings" w:hAnsi="Wingdings" w:hint="default"/>
+      </w:rPr>
+    </w:lvl>
+    <w:lvl w:ilvl="3" w:tplc="04090001" w:tentative="1">
+      <w:start w:val="1"/>
+      <w:numFmt w:val="bullet"/>
+      <w:lvlText w:val=""/>
+      <w:lvlJc w:val="left"/>
+      <w:pPr>
+        <w:ind w:left="2880" w:hanging="360"/>
+      </w:pPr>
+      <w:rPr>
+        <w:rFonts w:ascii="Symbol" w:hAnsi="Symbol" w:hint="default"/>
+      </w:rPr>
+    </w:lvl>
+    <w:lvl w:ilvl="4" w:tplc="04090003" w:tentative="1">
+      <w:start w:val="1"/>
+      <w:numFmt w:val="bullet"/>
+      <w:lvlText w:val="o"/>
+      <w:lvlJc w:val="left"/>
+      <w:pPr>
+        <w:ind w:left="3600" w:hanging="360"/>
+      </w:pPr>
+      <w:rPr>
+        <w:rFonts w:ascii="Courier New" w:hAnsi="Courier New" w:hint="default"/>
+      </w:rPr>
+    </w:lvl>
+    <w:lvl w:ilvl="5" w:tplc="04090005" w:tentative="1">
+      <w:start w:val="1"/>
+      <w:numFmt w:val="bullet"/>
+      <w:lvlText w:val=""/>
+      <w:lvlJc w:val="left"/>
+      <w:pPr>
+        <w:ind w:left="4320" w:hanging="360"/>
+      </w:pPr>
+      <w:rPr>
+        <w:rFonts w:ascii="Wingdings" w:hAnsi="Wingdings" w:hint="default"/>
+      </w:rPr>
+    </w:lvl>
+    <w:lvl w:ilvl="6" w:tplc="04090001" w:tentative="1">
+      <w:start w:val="1"/>
+      <w:numFmt w:val="bullet"/>
+      <w:lvlText w:val=""/>
+      <w:lvlJc w:val="left"/>
+      <w:pPr>
+        <w:ind w:left="5040" w:hanging="360"/>
+      </w:pPr>
+      <w:rPr>
+        <w:rFonts w:ascii="Symbol" w:hAnsi="Symbol" w:hint="default"/>
+      </w:rPr>
+    </w:lvl>
+    <w:lvl w:ilvl="7" w:tplc="04090003" w:tentative="1">
+      <w:start w:val="1"/>
+      <w:numFmt w:val="bullet"/>
+      <w:lvlText w:val="o"/>
+      <w:lvlJc w:val="left"/>
+      <w:pPr>
+        <w:ind w:left="5760" w:hanging="360"/>
+      </w:pPr>
+      <w:rPr>
+        <w:rFonts w:ascii="Courier New" w:hAnsi="Courier New" w:hint="default"/>
+      </w:rPr>
+    </w:lvl>
+    <w:lvl w:ilvl="8" w:tplc="04090005" w:tentative="1">
+      <w:start w:val="1"/>
+      <w:numFmt w:val="bullet"/>
+      <w:lvlText w:val=""/>
+      <w:lvlJc w:val="left"/>
+      <w:pPr>
+        <w:ind w:left="6480" w:hanging="360"/>
+      </w:pPr>
+      <w:rPr>
+        <w:rFonts w:ascii="Wingdings" w:hAnsi="Wingdings" w:hint="default"/>
+      </w:rPr>
+    </w:lvl>
+  </w:abstractNum>
+  <w:abstractNum w:abstractNumId="1">
+    <w:nsid w:val="08D3378E"/>
+    <w:multiLevelType w:val="hybridMultilevel"/>
+    <w:tmpl w:val="15142312"/>
+    <w:lvl w:ilvl="0" w:tplc="0409000F">
+      <w:start w:val="1"/>
+      <w:numFmt w:val="decimal"/>
+      <w:lvlText w:val="%1."/>
+      <w:lvlJc w:val="left"/>
+      <w:pPr>
+        <w:ind w:left="720" w:hanging="360"/>
+      </w:pPr>
+    </w:lvl>
+    <w:lvl w:ilvl="1" w:tplc="04090019" w:tentative="1">
+      <w:start w:val="1"/>
+      <w:numFmt w:val="lowerLetter"/>
+      <w:lvlText w:val="%2."/>
+      <w:lvlJc w:val="left"/>
+      <w:pPr>
+        <w:ind w:left="1440" w:hanging="360"/>
+      </w:pPr>
+    </w:lvl>
+    <w:lvl w:ilvl="2" w:tplc="0409001B" w:tentative="1">
+      <w:start w:val="1"/>
+      <w:numFmt w:val="lowerRoman"/>
+      <w:lvlText w:val="%3."/>
+      <w:lvlJc w:val="right"/>
+      <w:pPr>
+        <w:ind w:left="2160" w:hanging="180"/>
+      </w:pPr>
+    </w:lvl>
+    <w:lvl w:ilvl="3" w:tplc="0409000F" w:tentative="1">
+      <w:start w:val="1"/>
+      <w:numFmt w:val="decimal"/>
+      <w:lvlText w:val="%4."/>
+      <w:lvlJc w:val="left"/>
+      <w:pPr>
+        <w:ind w:left="2880" w:hanging="360"/>
+      </w:pPr>
+    </w:lvl>
+    <w:lvl w:ilvl="4" w:tplc="04090019" w:tentative="1">
+      <w:start w:val="1"/>
+      <w:numFmt w:val="lowerLetter"/>
+      <w:lvlText w:val="%5."/>
+      <w:lvlJc w:val="left"/>
+      <w:pPr>
+        <w:ind w:left="3600" w:hanging="360"/>
+      </w:pPr>
+    </w:lvl>
+    <w:lvl w:ilvl="5" w:tplc="0409001B" w:tentative="1">
+      <w:start w:val="1"/>
+      <w:numFmt w:val="lowerRoman"/>
+      <w:lvlText w:val="%6."/>
+      <w:lvlJc w:val="right"/>
+      <w:pPr>
+        <w:ind w:left="4320" w:hanging="180"/>
+      </w:pPr>
+    </w:lvl>
+    <w:lvl w:ilvl="6" w:tplc="0409000F" w:tentative="1">
+      <w:start w:val="1"/>
+      <w:numFmt w:val="decimal"/>
+      <w:lvlText w:val="%7."/>
+      <w:lvlJc w:val="left"/>
+      <w:pPr>
+        <w:ind w:left="5040" w:hanging="360"/>
+      </w:pPr>
+    </w:lvl>
+    <w:lvl w:ilvl="7" w:tplc="04090019" w:tentative="1">
+      <w:start w:val="1"/>
+      <w:numFmt w:val="lowerLetter"/>
+      <w:lvlText w:val="%8."/>
+      <w:lvlJc w:val="left"/>
+      <w:pPr>
+        <w:ind w:left="5760" w:hanging="360"/>
+      </w:pPr>
+    </w:lvl>
+    <w:lvl w:ilvl="8" w:tplc="0409001B" w:tentative="1">
+      <w:start w:val="1"/>
+      <w:numFmt w:val="lowerRoman"/>
+      <w:lvlText w:val="%9."/>
+      <w:lvlJc w:val="right"/>
+      <w:pPr>
+        <w:ind w:left="6480" w:hanging="180"/>
+      </w:pPr>
+    </w:lvl>
+  </w:abstractNum>
+  <w:abstractNum w:abstractNumId="2">
+    <w:nsid w:val="2BCA1414"/>
+    <w:multiLevelType w:val="hybridMultilevel"/>
+    <w:tmpl w:val="FE0E1BE4"/>
+    <w:lvl w:ilvl="0" w:tplc="04090001">
+      <w:start w:val="1"/>
+      <w:numFmt w:val="bullet"/>
+      <w:lvlText w:val=""/>
+      <w:lvlJc w:val="left"/>
+      <w:pPr>
+        <w:ind w:left="720" w:hanging="360"/>
+      </w:pPr>
+      <w:rPr>
+        <w:rFonts w:ascii="Symbol" w:hAnsi="Symbol" w:hint="default"/>
+      </w:rPr>
+    </w:lvl>
+    <w:lvl w:ilvl="1" w:tplc="04090003">
+      <w:start w:val="1"/>
+      <w:numFmt w:val="bullet"/>
+      <w:lvlText w:val="o"/>
+      <w:lvlJc w:val="left"/>
+      <w:pPr>
+        <w:ind w:left="1440" w:hanging="360"/>
+      </w:pPr>
+      <w:rPr>
+        <w:rFonts w:ascii="Courier New" w:hAnsi="Courier New" w:hint="default"/>
+      </w:rPr>
+    </w:lvl>
+    <w:lvl w:ilvl="2" w:tplc="04090005" w:tentative="1">
+      <w:start w:val="1"/>
+      <w:numFmt w:val="bullet"/>
+      <w:lvlText w:val=""/>
+      <w:lvlJc w:val="left"/>
+      <w:pPr>
+        <w:ind w:left="2160" w:hanging="360"/>
+      </w:pPr>
+      <w:rPr>
+        <w:rFonts w:ascii="Wingdings" w:hAnsi="Wingdings" w:hint="default"/>
+      </w:rPr>
+    </w:lvl>
+    <w:lvl w:ilvl="3" w:tplc="04090001" w:tentative="1">
+      <w:start w:val="1"/>
+      <w:numFmt w:val="bullet"/>
+      <w:lvlText w:val=""/>
+      <w:lvlJc w:val="left"/>
+      <w:pPr>
+        <w:ind w:left="2880" w:hanging="360"/>
+      </w:pPr>
+      <w:rPr>
+        <w:rFonts w:ascii="Symbol" w:hAnsi="Symbol" w:hint="default"/>
+      </w:rPr>
+    </w:lvl>
+    <w:lvl w:ilvl="4" w:tplc="04090003" w:tentative="1">
+      <w:start w:val="1"/>
+      <w:numFmt w:val="bullet"/>
+      <w:lvlText w:val="o"/>
+      <w:lvlJc w:val="left"/>
+      <w:pPr>
+        <w:ind w:left="3600" w:hanging="360"/>
+      </w:pPr>
+      <w:rPr>
+        <w:rFonts w:ascii="Courier New" w:hAnsi="Courier New" w:hint="default"/>
+      </w:rPr>
+    </w:lvl>
+    <w:lvl w:ilvl="5" w:tplc="04090005" w:tentative="1">
+      <w:start w:val="1"/>
+      <w:numFmt w:val="bullet"/>
+      <w:lvlText w:val=""/>
+      <w:lvlJc w:val="left"/>
+      <w:pPr>
+        <w:ind w:left="4320" w:hanging="360"/>
+      </w:pPr>
+      <w:rPr>
+        <w:rFonts w:ascii="Wingdings" w:hAnsi="Wingdings" w:hint="default"/>
+      </w:rPr>
+    </w:lvl>
+    <w:lvl w:ilvl="6" w:tplc="04090001" w:tentative="1">
+      <w:start w:val="1"/>
+      <w:numFmt w:val="bullet"/>
+      <w:lvlText w:val=""/>
+      <w:lvlJc w:val="left"/>
+      <w:pPr>
+        <w:ind w:left="5040" w:hanging="360"/>
+      </w:pPr>
+      <w:rPr>
+        <w:rFonts w:ascii="Symbol" w:hAnsi="Symbol" w:hint="default"/>
+      </w:rPr>
+    </w:lvl>
+    <w:lvl w:ilvl="7" w:tplc="04090003" w:tentative="1">
+      <w:start w:val="1"/>
+      <w:numFmt w:val="bullet"/>
+      <w:lvlText w:val="o"/>
+      <w:lvlJc w:val="left"/>
+      <w:pPr>
+        <w:ind w:left="5760" w:hanging="360"/>
+      </w:pPr>
+      <w:rPr>
+        <w:rFonts w:ascii="Courier New" w:hAnsi="Courier New" w:hint="default"/>
+      </w:rPr>
+    </w:lvl>
+    <w:lvl w:ilvl="8" w:tplc="04090005" w:tentative="1">
+      <w:start w:val="1"/>
+      <w:numFmt w:val="bullet"/>
+      <w:lvlText w:val=""/>
+      <w:lvlJc w:val="left"/>
+      <w:pPr>
+        <w:ind w:left="6480" w:hanging="360"/>
+      </w:pPr>
+      <w:rPr>
+        <w:rFonts w:ascii="Wingdings" w:hAnsi="Wingdings" w:hint="default"/>
+      </w:rPr>
+    </w:lvl>
+  </w:abstractNum>
+  <w:abstractNum w:abstractNumId="3">
+    <w:nsid w:val="3BC3662A"/>
+    <w:multiLevelType w:val="hybridMultilevel"/>
+    <w:tmpl w:val="2E4A1102"/>
+    <w:lvl w:ilvl="0" w:tplc="04090001">
+      <w:start w:val="1"/>
+      <w:numFmt w:val="bullet"/>
+      <w:lvlText w:val=""/>
+      <w:lvlJc w:val="left"/>
+      <w:pPr>
+        <w:ind w:left="720" w:hanging="360"/>
+      </w:pPr>
+      <w:rPr>
+        <w:rFonts w:ascii="Symbol" w:hAnsi="Symbol" w:hint="default"/>
+      </w:rPr>
+    </w:lvl>
+    <w:lvl w:ilvl="1" w:tplc="04090003">
+      <w:start w:val="1"/>
+      <w:numFmt w:val="bullet"/>
+      <w:lvlText w:val="o"/>
+      <w:lvlJc w:val="left"/>
+      <w:pPr>
+        <w:ind w:left="1440" w:hanging="360"/>
+      </w:pPr>
+      <w:rPr>
+        <w:rFonts w:ascii="Courier New" w:hAnsi="Courier New" w:hint="default"/>
+      </w:rPr>
+    </w:lvl>
+    <w:lvl w:ilvl="2" w:tplc="04090005" w:tentative="1">
+      <w:start w:val="1"/>
+      <w:numFmt w:val="bullet"/>
+      <w:lvlText w:val=""/>
+      <w:lvlJc w:val="left"/>
+      <w:pPr>
+        <w:ind w:left="2160" w:hanging="360"/>
+      </w:pPr>
+      <w:rPr>
+        <w:rFonts w:ascii="Wingdings" w:hAnsi="Wingdings" w:hint="default"/>
+      </w:rPr>
+    </w:lvl>
+    <w:lvl w:ilvl="3" w:tplc="04090001" w:tentative="1">
+      <w:start w:val="1"/>
+      <w:numFmt w:val="bullet"/>
+      <w:lvlText w:val=""/>
+      <w:lvlJc w:val="left"/>
+      <w:pPr>
+        <w:ind w:left="2880" w:hanging="360"/>
+      </w:pPr>
+      <w:rPr>
+        <w:rFonts w:ascii="Symbol" w:hAnsi="Symbol" w:hint="default"/>
+      </w:rPr>
+    </w:lvl>
+    <w:lvl w:ilvl="4" w:tplc="04090003" w:tentative="1">
+      <w:start w:val="1"/>
+      <w:numFmt w:val="bullet"/>
+      <w:lvlText w:val="o"/>
+      <w:lvlJc w:val="left"/>
+      <w:pPr>
+        <w:ind w:left="3600" w:hanging="360"/>
+      </w:pPr>
+      <w:rPr>
+        <w:rFonts w:ascii="Courier New" w:hAnsi="Courier New" w:hint="default"/>
+      </w:rPr>
+    </w:lvl>
+    <w:lvl w:ilvl="5" w:tplc="04090005" w:tentative="1">
+      <w:start w:val="1"/>
+      <w:numFmt w:val="bullet"/>
+      <w:lvlText w:val=""/>
+      <w:lvlJc w:val="left"/>
+      <w:pPr>
+        <w:ind w:left="4320" w:hanging="360"/>
+      </w:pPr>
+      <w:rPr>
+        <w:rFonts w:ascii="Wingdings" w:hAnsi="Wingdings" w:hint="default"/>
+      </w:rPr>
+    </w:lvl>
+    <w:lvl w:ilvl="6" w:tplc="04090001" w:tentative="1">
+      <w:start w:val="1"/>
+      <w:numFmt w:val="bullet"/>
+      <w:lvlText w:val=""/>
+      <w:lvlJc w:val="left"/>
+      <w:pPr>
+        <w:ind w:left="5040" w:hanging="360"/>
+      </w:pPr>
+      <w:rPr>
+        <w:rFonts w:ascii="Symbol" w:hAnsi="Symbol" w:hint="default"/>
+      </w:rPr>
+    </w:lvl>
+    <w:lvl w:ilvl="7" w:tplc="04090003" w:tentative="1">
+      <w:start w:val="1"/>
+      <w:numFmt w:val="bullet"/>
+      <w:lvlText w:val="o"/>
+      <w:lvlJc w:val="left"/>
+      <w:pPr>
+        <w:ind w:left="5760" w:hanging="360"/>
+      </w:pPr>
+      <w:rPr>
+        <w:rFonts w:ascii="Courier New" w:hAnsi="Courier New" w:hint="default"/>
+      </w:rPr>
+    </w:lvl>
+    <w:lvl w:ilvl="8" w:tplc="04090005" w:tentative="1">
+      <w:start w:val="1"/>
+      <w:numFmt w:val="bullet"/>
+      <w:lvlText w:val=""/>
+      <w:lvlJc w:val="left"/>
+      <w:pPr>
+        <w:ind w:left="6480" w:hanging="360"/>
+      </w:pPr>
+      <w:rPr>
+        <w:rFonts w:ascii="Wingdings" w:hAnsi="Wingdings" w:hint="default"/>
+      </w:rPr>
+    </w:lvl>
+  </w:abstractNum>
+  <w:abstractNum w:abstractNumId="4">
+    <w:nsid w:val="50701406"/>
+    <w:multiLevelType w:val="hybridMultilevel"/>
+    <w:tmpl w:val="A5B0DF2E"/>
+    <w:lvl w:ilvl="0" w:tplc="04090001">
+      <w:start w:val="1"/>
+      <w:numFmt w:val="bullet"/>
+      <w:lvlText w:val=""/>
+      <w:lvlJc w:val="left"/>
+      <w:pPr>
+        <w:ind w:left="720" w:hanging="360"/>
+      </w:pPr>
+      <w:rPr>
+        <w:rFonts w:ascii="Symbol" w:hAnsi="Symbol" w:hint="default"/>
+      </w:rPr>
+    </w:lvl>
+    <w:lvl w:ilvl="1" w:tplc="04090003">
+      <w:start w:val="1"/>
+      <w:numFmt w:val="bullet"/>
+      <w:lvlText w:val="o"/>
+      <w:lvlJc w:val="left"/>
+      <w:pPr>
+        <w:ind w:left="1440" w:hanging="360"/>
+      </w:pPr>
+      <w:rPr>
+        <w:rFonts w:ascii="Courier New" w:hAnsi="Courier New" w:hint="default"/>
+      </w:rPr>
+    </w:lvl>
+    <w:lvl w:ilvl="2" w:tplc="04090005" w:tentative="1">
+      <w:start w:val="1"/>
+      <w:numFmt w:val="bullet"/>
+      <w:lvlText w:val=""/>
+      <w:lvlJc w:val="left"/>
+      <w:pPr>
+        <w:ind w:left="2160" w:hanging="360"/>
+      </w:pPr>
+      <w:rPr>
+        <w:rFonts w:ascii="Wingdings" w:hAnsi="Wingdings" w:hint="default"/>
+      </w:rPr>
+    </w:lvl>
+    <w:lvl w:ilvl="3" w:tplc="04090001" w:tentative="1">
+      <w:start w:val="1"/>
+      <w:numFmt w:val="bullet"/>
+      <w:lvlText w:val=""/>
+      <w:lvlJc w:val="left"/>
+      <w:pPr>
+        <w:ind w:left="2880" w:hanging="360"/>
+      </w:pPr>
+      <w:rPr>
+        <w:rFonts w:ascii="Symbol" w:hAnsi="Symbol" w:hint="default"/>
+      </w:rPr>
+    </w:lvl>
+    <w:lvl w:ilvl="4" w:tplc="04090003" w:tentative="1">
+      <w:start w:val="1"/>
+      <w:numFmt w:val="bullet"/>
+      <w:lvlText w:val="o"/>
+      <w:lvlJc w:val="left"/>
+      <w:pPr>
+        <w:ind w:left="3600" w:hanging="360"/>
+      </w:pPr>
+      <w:rPr>
+        <w:rFonts w:ascii="Courier New" w:hAnsi="Courier New" w:hint="default"/>
+      </w:rPr>
+    </w:lvl>
+    <w:lvl w:ilvl="5" w:tplc="04090005" w:tentative="1">
+      <w:start w:val="1"/>
+      <w:numFmt w:val="bullet"/>
+      <w:lvlText w:val=""/>
+      <w:lvlJc w:val="left"/>
+      <w:pPr>
+        <w:ind w:left="4320" w:hanging="360"/>
+      </w:pPr>
+      <w:rPr>
+        <w:rFonts w:ascii="Wingdings" w:hAnsi="Wingdings" w:hint="default"/>
+      </w:rPr>
+    </w:lvl>
+    <w:lvl w:ilvl="6" w:tplc="04090001" w:tentative="1">
+      <w:start w:val="1"/>
+      <w:numFmt w:val="bullet"/>
+      <w:lvlText w:val=""/>
+      <w:lvlJc w:val="left"/>
+      <w:pPr>
+        <w:ind w:left="5040" w:hanging="360"/>
+      </w:pPr>
+      <w:rPr>
+        <w:rFonts w:ascii="Symbol" w:hAnsi="Symbol" w:hint="default"/>
+      </w:rPr>
+    </w:lvl>
+    <w:lvl w:ilvl="7" w:tplc="04090003" w:tentative="1">
+      <w:start w:val="1"/>
+      <w:numFmt w:val="bullet"/>
+      <w:lvlText w:val="o"/>
+      <w:lvlJc w:val="left"/>
+      <w:pPr>
+        <w:ind w:left="5760" w:hanging="360"/>
+      </w:pPr>
+      <w:rPr>
+        <w:rFonts w:ascii="Courier New" w:hAnsi="Courier New" w:hint="default"/>
+      </w:rPr>
+    </w:lvl>
+    <w:lvl w:ilvl="8" w:tplc="04090005" w:tentative="1">
+      <w:start w:val="1"/>
+      <w:numFmt w:val="bullet"/>
+      <w:lvlText w:val=""/>
+      <w:lvlJc w:val="left"/>
+      <w:pPr>
+        <w:ind w:left="6480" w:hanging="360"/>
+      </w:pPr>
+      <w:rPr>
+        <w:rFonts w:ascii="Wingdings" w:hAnsi="Wingdings" w:hint="default"/>
+      </w:rPr>
+    </w:lvl>
+  </w:abstractNum>
+  <w:abstractNum w:abstractNumId="5">
+    <w:nsid w:val="63EA5949"/>
+    <w:multiLevelType w:val="hybridMultilevel"/>
+    <w:tmpl w:val="27F0779E"/>
+    <w:lvl w:ilvl="0" w:tplc="04090003">
+      <w:start w:val="1"/>
+      <w:numFmt w:val="bullet"/>
+      <w:lvlText w:val="o"/>
+      <w:lvlJc w:val="left"/>
+      <w:pPr>
+        <w:ind w:left="1440" w:hanging="360"/>
+      </w:pPr>
+      <w:rPr>
+        <w:rFonts w:ascii="Courier New" w:hAnsi="Courier New" w:hint="default"/>
+      </w:rPr>
+    </w:lvl>
+    <w:lvl w:ilvl="1" w:tplc="04090003" w:tentative="1">
+      <w:start w:val="1"/>
+      <w:numFmt w:val="bullet"/>
+      <w:lvlText w:val="o"/>
+      <w:lvlJc w:val="left"/>
+      <w:pPr>
+        <w:ind w:left="1440" w:hanging="360"/>
+      </w:pPr>
+      <w:rPr>
+        <w:rFonts w:ascii="Courier New" w:hAnsi="Courier New" w:hint="default"/>
+      </w:rPr>
+    </w:lvl>
+    <w:lvl w:ilvl="2" w:tplc="04090005" w:tentative="1">
+      <w:start w:val="1"/>
+      <w:numFmt w:val="bullet"/>
+      <w:lvlText w:val=""/>
+      <w:lvlJc w:val="left"/>
+      <w:pPr>
+        <w:ind w:left="2160" w:hanging="360"/>
+      </w:pPr>
+      <w:rPr>
+        <w:rFonts w:ascii="Wingdings" w:hAnsi="Wingdings" w:hint="default"/>
+      </w:rPr>
+    </w:lvl>
+    <w:lvl w:ilvl="3" w:tplc="04090001" w:tentative="1">
+      <w:start w:val="1"/>
+      <w:numFmt w:val="bullet"/>
+      <w:lvlText w:val=""/>
+      <w:lvlJc w:val="left"/>
+      <w:pPr>
+        <w:ind w:left="2880" w:hanging="360"/>
+      </w:pPr>
+      <w:rPr>
+        <w:rFonts w:ascii="Symbol" w:hAnsi="Symbol" w:hint="default"/>
+      </w:rPr>
+    </w:lvl>
+    <w:lvl w:ilvl="4" w:tplc="04090003" w:tentative="1">
+      <w:start w:val="1"/>
+      <w:numFmt w:val="bullet"/>
+      <w:lvlText w:val="o"/>
+      <w:lvlJc w:val="left"/>
+      <w:pPr>
+        <w:ind w:left="3600" w:hanging="360"/>
+      </w:pPr>
+      <w:rPr>
+        <w:rFonts w:ascii="Courier New" w:hAnsi="Courier New" w:hint="default"/>
+      </w:rPr>
+    </w:lvl>
+    <w:lvl w:ilvl="5" w:tplc="04090005" w:tentative="1">
+      <w:start w:val="1"/>
+      <w:numFmt w:val="bullet"/>
+      <w:lvlText w:val=""/>
+      <w:lvlJc w:val="left"/>
+      <w:pPr>
+        <w:ind w:left="4320" w:hanging="360"/>
+      </w:pPr>
+      <w:rPr>
+        <w:rFonts w:ascii="Wingdings" w:hAnsi="Wingdings" w:hint="default"/>
+      </w:rPr>
+    </w:lvl>
+    <w:lvl w:ilvl="6" w:tplc="04090001" w:tentative="1">
+      <w:start w:val="1"/>
+      <w:numFmt w:val="bullet"/>
+      <w:lvlText w:val=""/>
+      <w:lvlJc w:val="left"/>
+      <w:pPr>
+        <w:ind w:left="5040" w:hanging="360"/>
+      </w:pPr>
+      <w:rPr>
+        <w:rFonts w:ascii="Symbol" w:hAnsi="Symbol" w:hint="default"/>
+      </w:rPr>
+    </w:lvl>
+    <w:lvl w:ilvl="7" w:tplc="04090003" w:tentative="1">
+      <w:start w:val="1"/>
+      <w:numFmt w:val="bullet"/>
+      <w:lvlText w:val="o"/>
+      <w:lvlJc w:val="left"/>
+      <w:pPr>
+        <w:ind w:left="5760" w:hanging="360"/>
+      </w:pPr>
+      <w:rPr>
+        <w:rFonts w:ascii="Courier New" w:hAnsi="Courier New" w:hint="default"/>
+      </w:rPr>
+    </w:lvl>
+    <w:lvl w:ilvl="8" w:tplc="04090005" w:tentative="1">
+      <w:start w:val="1"/>
+      <w:numFmt w:val="bullet"/>
+      <w:lvlText w:val=""/>
+      <w:lvlJc w:val="left"/>
+      <w:pPr>
+        <w:ind w:left="6480" w:hanging="360"/>
+      </w:pPr>
+      <w:rPr>
+        <w:rFonts w:ascii="Wingdings" w:hAnsi="Wingdings" w:hint="default"/>
+      </w:rPr>
+    </w:lvl>
+  </w:abstractNum>
+  <w:abstractNum w:abstractNumId="6">
+    <w:nsid w:val="737E0C29"/>
+    <w:multiLevelType w:val="hybridMultilevel"/>
+    <w:tmpl w:val="65028982"/>
+    <w:lvl w:ilvl="0" w:tplc="04090003">
+      <w:start w:val="1"/>
+      <w:numFmt w:val="bullet"/>
+      <w:lvlText w:val="o"/>
+      <w:lvlJc w:val="left"/>
+      <w:pPr>
+        <w:ind w:left="720" w:hanging="360"/>
+      </w:pPr>
+      <w:rPr>
+        <w:rFonts w:ascii="Courier New" w:hAnsi="Courier New" w:hint="default"/>
+      </w:rPr>
+    </w:lvl>
+    <w:lvl w:ilvl="1" w:tplc="04090003" w:tentative="1">
+      <w:start w:val="1"/>
+      <w:numFmt w:val="bullet"/>
+      <w:lvlText w:val="o"/>
+      <w:lvlJc w:val="left"/>
+      <w:pPr>
+        <w:ind w:left="1440" w:hanging="360"/>
+      </w:pPr>
+      <w:rPr>
+        <w:rFonts w:ascii="Courier New" w:hAnsi="Courier New" w:hint="default"/>
+      </w:rPr>
+    </w:lvl>
+    <w:lvl w:ilvl="2" w:tplc="04090005" w:tentative="1">
+      <w:start w:val="1"/>
+      <w:numFmt w:val="bullet"/>
+      <w:lvlText w:val=""/>
+      <w:lvlJc w:val="left"/>
+      <w:pPr>
+        <w:ind w:left="2160" w:hanging="360"/>
+      </w:pPr>
+      <w:rPr>
+        <w:rFonts w:ascii="Wingdings" w:hAnsi="Wingdings" w:hint="default"/>
+      </w:rPr>
+    </w:lvl>
+    <w:lvl w:ilvl="3" w:tplc="04090001" w:tentative="1">
+      <w:start w:val="1"/>
+      <w:numFmt w:val="bullet"/>
+      <w:lvlText w:val=""/>
+      <w:lvlJc w:val="left"/>
+      <w:pPr>
+        <w:ind w:left="2880" w:hanging="360"/>
+      </w:pPr>
+      <w:rPr>
+        <w:rFonts w:ascii="Symbol" w:hAnsi="Symbol" w:hint="default"/>
+      </w:rPr>
+    </w:lvl>
+    <w:lvl w:ilvl="4" w:tplc="04090003" w:tentative="1">
+      <w:start w:val="1"/>
+      <w:numFmt w:val="bullet"/>
+      <w:lvlText w:val="o"/>
+      <w:lvlJc w:val="left"/>
+      <w:pPr>
+        <w:ind w:left="3600" w:hanging="360"/>
+      </w:pPr>
+      <w:rPr>
+        <w:rFonts w:ascii="Courier New" w:hAnsi="Courier New" w:hint="default"/>
+      </w:rPr>
+    </w:lvl>
+    <w:lvl w:ilvl="5" w:tplc="04090005" w:tentative="1">
+      <w:start w:val="1"/>
+      <w:numFmt w:val="bullet"/>
+      <w:lvlText w:val=""/>
+      <w:lvlJc w:val="left"/>
+      <w:pPr>
+        <w:ind w:left="4320" w:hanging="360"/>
+      </w:pPr>
+      <w:rPr>
+        <w:rFonts w:ascii="Wingdings" w:hAnsi="Wingdings" w:hint="default"/>
+      </w:rPr>
+    </w:lvl>
+    <w:lvl w:ilvl="6" w:tplc="04090001" w:tentative="1">
+      <w:start w:val="1"/>
+      <w:numFmt w:val="bullet"/>
+      <w:lvlText w:val=""/>
+      <w:lvlJc w:val="left"/>
+      <w:pPr>
+        <w:ind w:left="5040" w:hanging="360"/>
+      </w:pPr>
+      <w:rPr>
+        <w:rFonts w:ascii="Symbol" w:hAnsi="Symbol" w:hint="default"/>
+      </w:rPr>
+    </w:lvl>
+    <w:lvl w:ilvl="7" w:tplc="04090003" w:tentative="1">
+      <w:start w:val="1"/>
+      <w:numFmt w:val="bullet"/>
+      <w:lvlText w:val="o"/>
+      <w:lvlJc w:val="left"/>
+      <w:pPr>
+        <w:ind w:left="5760" w:hanging="360"/>
+      </w:pPr>
+      <w:rPr>
+        <w:rFonts w:ascii="Courier New" w:hAnsi="Courier New" w:hint="default"/>
+      </w:rPr>
+    </w:lvl>
+    <w:lvl w:ilvl="8" w:tplc="04090005" w:tentative="1">
+      <w:start w:val="1"/>
+      <w:numFmt w:val="bullet"/>
+      <w:lvlText w:val=""/>
+      <w:lvlJc w:val="left"/>
+      <w:pPr>
+        <w:ind w:left="6480" w:hanging="360"/>
+      </w:pPr>
+      <w:rPr>
+        <w:rFonts w:ascii="Wingdings" w:hAnsi="Wingdings" w:hint="default"/>
+      </w:rPr>
+    </w:lvl>
+  </w:abstractNum>
+  <w:num w:numId="1">
+    <w:abstractNumId w:val="2"/>
+  </w:num>
+  <w:num w:numId="2">
+    <w:abstractNumId w:val="4"/>
+  </w:num>
+  <w:num w:numId="3">
+    <w:abstractNumId w:val="3"/>
+  </w:num>
+  <w:num w:numId="4">
+    <w:abstractNumId w:val="0"/>
+  </w:num>
+  <w:num w:numId="5">
+    <w:abstractNumId w:val="6"/>
+  </w:num>
+  <w:num w:numId="6">
+    <w:abstractNumId w:val="5"/>
+  </w:num>
+  <w:num w:numId="7">
+    <w:abstractNumId w:val="1"/>
+  </w:num>
+</w:numbering>
 </file>
 
 <file path=word/styles.xml><?xml version="1.0" encoding="utf-8"?>
@@ -561,6 +1962,59 @@
     <w:semiHidden/>
     <w:unhideWhenUsed/>
   </w:style>
+  <w:style w:type="paragraph" w:styleId="ListParagraph">
+    <w:name w:val="List Paragraph"/>
+    <w:basedOn w:val="Normal"/>
+    <w:uiPriority w:val="34"/>
+    <w:qFormat/>
+    <w:rsid w:val="005C07E5"/>
+    <w:pPr>
+      <w:ind w:left="720"/>
+      <w:contextualSpacing/>
+    </w:pPr>
+  </w:style>
+  <w:style w:type="paragraph" w:styleId="Header">
+    <w:name w:val="header"/>
+    <w:basedOn w:val="Normal"/>
+    <w:link w:val="HeaderChar"/>
+    <w:uiPriority w:val="99"/>
+    <w:unhideWhenUsed/>
+    <w:rsid w:val="0097772C"/>
+    <w:pPr>
+      <w:tabs>
+        <w:tab w:val="center" w:pos="4320"/>
+        <w:tab w:val="right" w:pos="8640"/>
+      </w:tabs>
+    </w:pPr>
+  </w:style>
+  <w:style w:type="character" w:customStyle="1" w:styleId="HeaderChar">
+    <w:name w:val="Header Char"/>
+    <w:basedOn w:val="DefaultParagraphFont"/>
+    <w:link w:val="Header"/>
+    <w:uiPriority w:val="99"/>
+    <w:rsid w:val="0097772C"/>
+  </w:style>
+  <w:style w:type="paragraph" w:styleId="Footer">
+    <w:name w:val="footer"/>
+    <w:basedOn w:val="Normal"/>
+    <w:link w:val="FooterChar"/>
+    <w:uiPriority w:val="99"/>
+    <w:unhideWhenUsed/>
+    <w:rsid w:val="0097772C"/>
+    <w:pPr>
+      <w:tabs>
+        <w:tab w:val="center" w:pos="4320"/>
+        <w:tab w:val="right" w:pos="8640"/>
+      </w:tabs>
+    </w:pPr>
+  </w:style>
+  <w:style w:type="character" w:customStyle="1" w:styleId="FooterChar">
+    <w:name w:val="Footer Char"/>
+    <w:basedOn w:val="DefaultParagraphFont"/>
+    <w:link w:val="Footer"/>
+    <w:uiPriority w:val="99"/>
+    <w:rsid w:val="0097772C"/>
+  </w:style>
 </w:styles>
 </file>
 
@@ -746,6 +2200,59 @@
     <w:uiPriority w:val="99"/>
     <w:semiHidden/>
     <w:unhideWhenUsed/>
+  </w:style>
+  <w:style w:type="paragraph" w:styleId="ListParagraph">
+    <w:name w:val="List Paragraph"/>
+    <w:basedOn w:val="Normal"/>
+    <w:uiPriority w:val="34"/>
+    <w:qFormat/>
+    <w:rsid w:val="005C07E5"/>
+    <w:pPr>
+      <w:ind w:left="720"/>
+      <w:contextualSpacing/>
+    </w:pPr>
+  </w:style>
+  <w:style w:type="paragraph" w:styleId="Header">
+    <w:name w:val="header"/>
+    <w:basedOn w:val="Normal"/>
+    <w:link w:val="HeaderChar"/>
+    <w:uiPriority w:val="99"/>
+    <w:unhideWhenUsed/>
+    <w:rsid w:val="0097772C"/>
+    <w:pPr>
+      <w:tabs>
+        <w:tab w:val="center" w:pos="4320"/>
+        <w:tab w:val="right" w:pos="8640"/>
+      </w:tabs>
+    </w:pPr>
+  </w:style>
+  <w:style w:type="character" w:customStyle="1" w:styleId="HeaderChar">
+    <w:name w:val="Header Char"/>
+    <w:basedOn w:val="DefaultParagraphFont"/>
+    <w:link w:val="Header"/>
+    <w:uiPriority w:val="99"/>
+    <w:rsid w:val="0097772C"/>
+  </w:style>
+  <w:style w:type="paragraph" w:styleId="Footer">
+    <w:name w:val="footer"/>
+    <w:basedOn w:val="Normal"/>
+    <w:link w:val="FooterChar"/>
+    <w:uiPriority w:val="99"/>
+    <w:unhideWhenUsed/>
+    <w:rsid w:val="0097772C"/>
+    <w:pPr>
+      <w:tabs>
+        <w:tab w:val="center" w:pos="4320"/>
+        <w:tab w:val="right" w:pos="8640"/>
+      </w:tabs>
+    </w:pPr>
+  </w:style>
+  <w:style w:type="character" w:customStyle="1" w:styleId="FooterChar">
+    <w:name w:val="Footer Char"/>
+    <w:basedOn w:val="DefaultParagraphFont"/>
+    <w:link w:val="Footer"/>
+    <w:uiPriority w:val="99"/>
+    <w:rsid w:val="0097772C"/>
   </w:style>
 </w:styles>
 </file>

</xml_diff>